<commit_message>
Ejecución de escenarios y ajustes
</commit_message>
<xml_diff>
--- a/FASE_2_SPRINT_3/293-OD_AI2_RQ_MANT_2016022310547701_PorcentajeResponsabilidad.docx
+++ b/FASE_2_SPRINT_3/293-OD_AI2_RQ_MANT_2016022310547701_PorcentajeResponsabilidad.docx
@@ -5933,14 +5933,16 @@
                 <w:color w:val="212121"/>
                 <w:sz w:val="20"/>
                 <w:szCs w:val="20"/>
-              </w:rPr>
-            </w:pPr>
-            <w:r>
-              <w:rPr>
-                <w:rFonts w:ascii="Arial" w:hAnsi="Arial" w:cs="Arial"/>
-                <w:color w:val="212121"/>
-                <w:sz w:val="20"/>
-                <w:szCs w:val="20"/>
+                <w:highlight w:val="yellow"/>
+              </w:rPr>
+            </w:pPr>
+            <w:r>
+              <w:rPr>
+                <w:rFonts w:ascii="Arial" w:hAnsi="Arial" w:cs="Arial"/>
+                <w:color w:val="212121"/>
+                <w:sz w:val="20"/>
+                <w:szCs w:val="20"/>
+                <w:highlight w:val="yellow"/>
               </w:rPr>
               <w:t xml:space="preserve">Obtener el conjunto de relaciones entre garantías y operaciones agrupado por la operación. Este conjunto debe contemplar todas las operaciones con más de una garantía relacionada y estas garantías a su vez solo se asocian con dicha operación. Estas garantías deben ser de tipo fideicomiso, </w:t>
             </w:r>
@@ -5950,6 +5952,7 @@
                 <w:color w:val="212121"/>
                 <w:sz w:val="20"/>
                 <w:szCs w:val="20"/>
+                <w:highlight w:val="yellow"/>
               </w:rPr>
               <w:t xml:space="preserve">aval, </w:t>
             </w:r>
@@ -5959,6 +5962,7 @@
                 <w:color w:val="212121"/>
                 <w:sz w:val="20"/>
                 <w:szCs w:val="20"/>
+                <w:highlight w:val="yellow"/>
               </w:rPr>
               <w:t>valor o real.</w:t>
             </w:r>
@@ -5978,16 +5982,16 @@
                 <w:color w:val="212121"/>
                 <w:sz w:val="20"/>
                 <w:szCs w:val="20"/>
-              </w:rPr>
-            </w:pPr>
-            <w:bookmarkStart w:id="12" w:name="_GoBack"/>
-            <w:bookmarkEnd w:id="12"/>
-            <w:r>
-              <w:rPr>
-                <w:rFonts w:ascii="Arial" w:hAnsi="Arial" w:cs="Arial"/>
-                <w:color w:val="212121"/>
-                <w:sz w:val="20"/>
-                <w:szCs w:val="20"/>
+                <w:highlight w:val="yellow"/>
+              </w:rPr>
+            </w:pPr>
+            <w:r>
+              <w:rPr>
+                <w:rFonts w:ascii="Arial" w:hAnsi="Arial" w:cs="Arial"/>
+                <w:color w:val="212121"/>
+                <w:sz w:val="20"/>
+                <w:szCs w:val="20"/>
+                <w:highlight w:val="yellow"/>
               </w:rPr>
               <w:lastRenderedPageBreak/>
               <w:t>Determinar el saldo asociado a la operación, si el registro es de tipo Operación, utilizar para la sumatoria “Saldo Colonizado”, si el registro es de tipo Contrato, utilizar para la sumatoria “Saldo Original Colonizado”, ambos del Mantenimiento Garantías Operaciones, sección Detalle SICC.</w:t>
@@ -6008,14 +6012,16 @@
                 <w:color w:val="212121"/>
                 <w:sz w:val="20"/>
                 <w:szCs w:val="20"/>
-              </w:rPr>
-            </w:pPr>
-            <w:r>
-              <w:rPr>
-                <w:rFonts w:ascii="Arial" w:hAnsi="Arial" w:cs="Arial"/>
-                <w:color w:val="212121"/>
-                <w:sz w:val="20"/>
-                <w:szCs w:val="20"/>
+                <w:highlight w:val="yellow"/>
+              </w:rPr>
+            </w:pPr>
+            <w:r>
+              <w:rPr>
+                <w:rFonts w:ascii="Arial" w:hAnsi="Arial" w:cs="Arial"/>
+                <w:color w:val="212121"/>
+                <w:sz w:val="20"/>
+                <w:szCs w:val="20"/>
+                <w:highlight w:val="yellow"/>
               </w:rPr>
               <w:t>Calcular el monto</w:t>
             </w:r>
@@ -6025,6 +6031,7 @@
                 <w:color w:val="212121"/>
                 <w:sz w:val="20"/>
                 <w:szCs w:val="20"/>
+                <w:highlight w:val="yellow"/>
               </w:rPr>
               <w:t xml:space="preserve"> que se utilizará para la garantía aval, multiplicando el saldo del punto b por “Porcentaje Aceptación BCR” de la ventana “Relación a Garantía Aval” de Garantías Operaciones. El resultado se debe dividir entre 100. Esto aplica solo para las relaciones con garantía de tipo aval.</w:t>
             </w:r>
@@ -6044,14 +6051,16 @@
                 <w:color w:val="212121"/>
                 <w:sz w:val="20"/>
                 <w:szCs w:val="20"/>
-              </w:rPr>
-            </w:pPr>
-            <w:r>
-              <w:rPr>
-                <w:rFonts w:ascii="Arial" w:hAnsi="Arial" w:cs="Arial"/>
-                <w:color w:val="212121"/>
-                <w:sz w:val="20"/>
-                <w:szCs w:val="20"/>
+                <w:highlight w:val="yellow"/>
+              </w:rPr>
+            </w:pPr>
+            <w:r>
+              <w:rPr>
+                <w:rFonts w:ascii="Arial" w:hAnsi="Arial" w:cs="Arial"/>
+                <w:color w:val="212121"/>
+                <w:sz w:val="20"/>
+                <w:szCs w:val="20"/>
+                <w:highlight w:val="yellow"/>
               </w:rPr>
               <w:t>Al valor obtenido en el punto B, restarle el resultado del punto C, con esto se obtiene el saldo a distribuir</w:t>
             </w:r>
@@ -6061,6 +6070,7 @@
                 <w:color w:val="212121"/>
                 <w:sz w:val="20"/>
                 <w:szCs w:val="20"/>
+                <w:highlight w:val="yellow"/>
               </w:rPr>
               <w:t xml:space="preserve"> de la operación</w:t>
             </w:r>
@@ -6070,6 +6080,7 @@
                 <w:color w:val="212121"/>
                 <w:sz w:val="20"/>
                 <w:szCs w:val="20"/>
+                <w:highlight w:val="yellow"/>
               </w:rPr>
               <w:t>.</w:t>
             </w:r>
@@ -6089,14 +6100,16 @@
                 <w:color w:val="212121"/>
                 <w:sz w:val="20"/>
                 <w:szCs w:val="20"/>
-              </w:rPr>
-            </w:pPr>
-            <w:r>
-              <w:rPr>
-                <w:rFonts w:ascii="Arial" w:hAnsi="Arial" w:cs="Arial"/>
-                <w:color w:val="212121"/>
-                <w:sz w:val="20"/>
-                <w:szCs w:val="20"/>
+                <w:highlight w:val="yellow"/>
+              </w:rPr>
+            </w:pPr>
+            <w:r>
+              <w:rPr>
+                <w:rFonts w:ascii="Arial" w:hAnsi="Arial" w:cs="Arial"/>
+                <w:color w:val="212121"/>
+                <w:sz w:val="20"/>
+                <w:szCs w:val="20"/>
+                <w:highlight w:val="yellow"/>
               </w:rPr>
               <w:t>O</w:t>
             </w:r>
@@ -6106,6 +6119,7 @@
                 <w:color w:val="212121"/>
                 <w:sz w:val="20"/>
                 <w:szCs w:val="20"/>
+                <w:highlight w:val="yellow"/>
               </w:rPr>
               <w:t>btener para cada una de las garantías asociadas</w:t>
             </w:r>
@@ -6115,6 +6129,7 @@
                 <w:color w:val="212121"/>
                 <w:sz w:val="20"/>
                 <w:szCs w:val="20"/>
+                <w:highlight w:val="yellow"/>
               </w:rPr>
               <w:t xml:space="preserve"> que no sean de tipo aval</w:t>
             </w:r>
@@ -6124,6 +6139,7 @@
                 <w:color w:val="212121"/>
                 <w:sz w:val="20"/>
                 <w:szCs w:val="20"/>
+                <w:highlight w:val="yellow"/>
               </w:rPr>
               <w:t>, el valor establecido, de tal forma que si corresponde a una garantía tipo Valor se debe calcular el menor entre Valor Facial y Valor Mercado y colonizar con el tipo de cambio más reciente almacenado en el sistema siempre que Tipo Moneda Valor Facial o Tipo Moneda Valor Mercado (Garantías Valores), según corresponda, sea diferente a 1; si corresponde a una garantía tipo Real se debe utilizar la sumatoria de Monto Tasación Actualizada Terreno y Monto Tasación Actualizada No Terreno (Garantías Reales); si corresponde a una garantía de tipo Fideicomiso se debe utilizar Valor Nominal (Garantías Fideicomiso), campos almacenados en los respectivos mantenimientos de las garantías.</w:t>
             </w:r>
@@ -6143,14 +6159,16 @@
                 <w:color w:val="212121"/>
                 <w:sz w:val="20"/>
                 <w:szCs w:val="20"/>
-              </w:rPr>
-            </w:pPr>
-            <w:r>
-              <w:rPr>
-                <w:rFonts w:ascii="Arial" w:hAnsi="Arial" w:cs="Arial"/>
-                <w:color w:val="212121"/>
-                <w:sz w:val="20"/>
-                <w:szCs w:val="20"/>
+                <w:highlight w:val="yellow"/>
+              </w:rPr>
+            </w:pPr>
+            <w:r>
+              <w:rPr>
+                <w:rFonts w:ascii="Arial" w:hAnsi="Arial" w:cs="Arial"/>
+                <w:color w:val="212121"/>
+                <w:sz w:val="20"/>
+                <w:szCs w:val="20"/>
+                <w:highlight w:val="yellow"/>
               </w:rPr>
               <w:t>Seguidamente, con el fin de calcular el nivel de cobertura o aceptación que tiene la garantía para responder a la operación, multiplicar el valor de la</w:t>
             </w:r>
@@ -6160,6 +6178,7 @@
                 <w:color w:val="212121"/>
                 <w:sz w:val="20"/>
                 <w:szCs w:val="20"/>
+                <w:highlight w:val="yellow"/>
               </w:rPr>
               <w:t xml:space="preserve"> garantía definido en el punto e</w:t>
             </w:r>
@@ -6169,6 +6188,7 @@
                 <w:color w:val="212121"/>
                 <w:sz w:val="20"/>
                 <w:szCs w:val="20"/>
+                <w:highlight w:val="yellow"/>
               </w:rPr>
               <w:t>, por el campo Porcentaje Aceptación BCR registrado en la ventana de relación respectiva de Garantías Operaciones según el tipo de garantía (Relación a Garantía Real, Relación a Garantía Valor, sección Datos Adicionales</w:t>
             </w:r>
@@ -6178,6 +6198,7 @@
                 <w:color w:val="212121"/>
                 <w:sz w:val="20"/>
                 <w:szCs w:val="20"/>
+                <w:highlight w:val="yellow"/>
               </w:rPr>
               <w:t>)</w:t>
             </w:r>
@@ -6187,6 +6208,7 @@
                 <w:color w:val="212121"/>
                 <w:sz w:val="20"/>
                 <w:szCs w:val="20"/>
+                <w:highlight w:val="yellow"/>
               </w:rPr>
               <w:t xml:space="preserve"> y dividir el resultado entre 100 (para aplicar regla matemática de porcentajes, regla de tres). Para las relaciones con Garantía Fideicomiso se debe utilizar un 100% como porcentaje.</w:t>
             </w:r>
@@ -6196,6 +6218,7 @@
                 <w:color w:val="212121"/>
                 <w:sz w:val="20"/>
                 <w:szCs w:val="20"/>
+                <w:highlight w:val="yellow"/>
               </w:rPr>
               <w:t xml:space="preserve"> Para las Garantías Avales este paso no se realiza.</w:t>
             </w:r>
@@ -6215,14 +6238,16 @@
                 <w:color w:val="212121"/>
                 <w:sz w:val="20"/>
                 <w:szCs w:val="20"/>
-              </w:rPr>
-            </w:pPr>
-            <w:r>
-              <w:rPr>
-                <w:rFonts w:ascii="Arial" w:hAnsi="Arial" w:cs="Arial"/>
-                <w:color w:val="212121"/>
-                <w:sz w:val="20"/>
-                <w:szCs w:val="20"/>
+                <w:highlight w:val="yellow"/>
+              </w:rPr>
+            </w:pPr>
+            <w:r>
+              <w:rPr>
+                <w:rFonts w:ascii="Arial" w:hAnsi="Arial" w:cs="Arial"/>
+                <w:color w:val="212121"/>
+                <w:sz w:val="20"/>
+                <w:szCs w:val="20"/>
+                <w:highlight w:val="yellow"/>
               </w:rPr>
               <w:t xml:space="preserve">Aplicar una sumatoria del valor de aceptación (resultados punto </w:t>
             </w:r>
@@ -6232,6 +6257,7 @@
                 <w:color w:val="212121"/>
                 <w:sz w:val="20"/>
                 <w:szCs w:val="20"/>
+                <w:highlight w:val="yellow"/>
               </w:rPr>
               <w:t>f</w:t>
             </w:r>
@@ -6241,6 +6267,7 @@
                 <w:color w:val="212121"/>
                 <w:sz w:val="20"/>
                 <w:szCs w:val="20"/>
+                <w:highlight w:val="yellow"/>
               </w:rPr>
               <w:t>).</w:t>
             </w:r>
@@ -6260,14 +6287,16 @@
                 <w:color w:val="212121"/>
                 <w:sz w:val="20"/>
                 <w:szCs w:val="20"/>
-              </w:rPr>
-            </w:pPr>
-            <w:r>
-              <w:rPr>
-                <w:rFonts w:ascii="Arial" w:hAnsi="Arial" w:cs="Arial"/>
-                <w:color w:val="212121"/>
-                <w:sz w:val="20"/>
-                <w:szCs w:val="20"/>
+                <w:highlight w:val="yellow"/>
+              </w:rPr>
+            </w:pPr>
+            <w:r>
+              <w:rPr>
+                <w:rFonts w:ascii="Arial" w:hAnsi="Arial" w:cs="Arial"/>
+                <w:color w:val="212121"/>
+                <w:sz w:val="20"/>
+                <w:szCs w:val="20"/>
+                <w:highlight w:val="yellow"/>
               </w:rPr>
               <w:t xml:space="preserve">Por cada registro de garantía asociado a determinada operación, utilizar el resultado del cálculo del punto </w:t>
             </w:r>
@@ -6277,6 +6306,7 @@
                 <w:color w:val="212121"/>
                 <w:sz w:val="20"/>
                 <w:szCs w:val="20"/>
+                <w:highlight w:val="yellow"/>
               </w:rPr>
               <w:t>f</w:t>
             </w:r>
@@ -6286,6 +6316,7 @@
                 <w:color w:val="212121"/>
                 <w:sz w:val="20"/>
                 <w:szCs w:val="20"/>
+                <w:highlight w:val="yellow"/>
               </w:rPr>
               <w:t xml:space="preserve">, el cual corresponde al monto por el que es aceptada la garantía y dividirlo entre el resultado del punto </w:t>
             </w:r>
@@ -6295,6 +6326,7 @@
                 <w:color w:val="212121"/>
                 <w:sz w:val="20"/>
                 <w:szCs w:val="20"/>
+                <w:highlight w:val="yellow"/>
               </w:rPr>
               <w:t>g</w:t>
             </w:r>
@@ -6304,6 +6336,7 @@
                 <w:color w:val="212121"/>
                 <w:sz w:val="20"/>
                 <w:szCs w:val="20"/>
+                <w:highlight w:val="yellow"/>
               </w:rPr>
               <w:t>.</w:t>
             </w:r>
@@ -6313,6 +6346,7 @@
                 <w:color w:val="212121"/>
                 <w:sz w:val="20"/>
                 <w:szCs w:val="20"/>
+                <w:highlight w:val="yellow"/>
               </w:rPr>
               <w:t xml:space="preserve"> </w:t>
             </w:r>
@@ -6322,6 +6356,7 @@
                 <w:color w:val="212121"/>
                 <w:sz w:val="20"/>
                 <w:szCs w:val="20"/>
+                <w:highlight w:val="yellow"/>
               </w:rPr>
               <w:t>Para las Garantías Avales este paso no se realiza.</w:t>
             </w:r>
@@ -6341,14 +6376,16 @@
                 <w:color w:val="212121"/>
                 <w:sz w:val="20"/>
                 <w:szCs w:val="20"/>
-              </w:rPr>
-            </w:pPr>
-            <w:r>
-              <w:rPr>
-                <w:rFonts w:ascii="Arial" w:hAnsi="Arial" w:cs="Arial"/>
-                <w:color w:val="212121"/>
-                <w:sz w:val="20"/>
-                <w:szCs w:val="20"/>
+                <w:highlight w:val="yellow"/>
+              </w:rPr>
+            </w:pPr>
+            <w:r>
+              <w:rPr>
+                <w:rFonts w:ascii="Arial" w:hAnsi="Arial" w:cs="Arial"/>
+                <w:color w:val="212121"/>
+                <w:sz w:val="20"/>
+                <w:szCs w:val="20"/>
+                <w:highlight w:val="yellow"/>
               </w:rPr>
               <w:t xml:space="preserve">El resultado del punto </w:t>
             </w:r>
@@ -6358,6 +6395,7 @@
                 <w:color w:val="212121"/>
                 <w:sz w:val="20"/>
                 <w:szCs w:val="20"/>
+                <w:highlight w:val="yellow"/>
               </w:rPr>
               <w:t>h</w:t>
             </w:r>
@@ -6367,6 +6405,7 @@
                 <w:color w:val="212121"/>
                 <w:sz w:val="20"/>
                 <w:szCs w:val="20"/>
+                <w:highlight w:val="yellow"/>
               </w:rPr>
               <w:t xml:space="preserve"> debe multiplicarse por el saldo </w:t>
             </w:r>
@@ -6376,6 +6415,7 @@
                 <w:color w:val="212121"/>
                 <w:sz w:val="20"/>
                 <w:szCs w:val="20"/>
+                <w:highlight w:val="yellow"/>
               </w:rPr>
               <w:t>de distribución de la operación, obtenido en el punto d</w:t>
             </w:r>
@@ -6385,6 +6425,7 @@
                 <w:color w:val="212121"/>
                 <w:sz w:val="20"/>
                 <w:szCs w:val="20"/>
+                <w:highlight w:val="yellow"/>
               </w:rPr>
               <w:t>.</w:t>
             </w:r>
@@ -6394,6 +6435,7 @@
                 <w:color w:val="212121"/>
                 <w:sz w:val="20"/>
                 <w:szCs w:val="20"/>
+                <w:highlight w:val="yellow"/>
               </w:rPr>
               <w:t xml:space="preserve"> Para garantías avales el monto a asignar corresponde al cálculo realizado en el punto c.</w:t>
             </w:r>
@@ -6413,14 +6455,16 @@
                 <w:color w:val="212121"/>
                 <w:sz w:val="20"/>
                 <w:szCs w:val="20"/>
-              </w:rPr>
-            </w:pPr>
-            <w:r>
-              <w:rPr>
-                <w:rFonts w:ascii="Arial" w:hAnsi="Arial" w:cs="Arial"/>
-                <w:color w:val="212121"/>
-                <w:sz w:val="20"/>
-                <w:szCs w:val="20"/>
+                <w:highlight w:val="yellow"/>
+              </w:rPr>
+            </w:pPr>
+            <w:r>
+              <w:rPr>
+                <w:rFonts w:ascii="Arial" w:hAnsi="Arial" w:cs="Arial"/>
+                <w:color w:val="212121"/>
+                <w:sz w:val="20"/>
+                <w:szCs w:val="20"/>
+                <w:highlight w:val="yellow"/>
               </w:rPr>
               <w:t>Realizar una sumatoria de todos los resultad</w:t>
             </w:r>
@@ -6430,6 +6474,7 @@
                 <w:color w:val="212121"/>
                 <w:sz w:val="20"/>
                 <w:szCs w:val="20"/>
+                <w:highlight w:val="yellow"/>
               </w:rPr>
               <w:t>os obtenidos del punto anterior</w:t>
             </w:r>
@@ -6439,6 +6484,7 @@
                 <w:color w:val="212121"/>
                 <w:sz w:val="20"/>
                 <w:szCs w:val="20"/>
+                <w:highlight w:val="yellow"/>
               </w:rPr>
               <w:t>.</w:t>
             </w:r>
@@ -6458,14 +6504,16 @@
                 <w:color w:val="212121"/>
                 <w:sz w:val="20"/>
                 <w:szCs w:val="20"/>
-              </w:rPr>
-            </w:pPr>
-            <w:r>
-              <w:rPr>
-                <w:rFonts w:ascii="Arial" w:hAnsi="Arial" w:cs="Arial"/>
-                <w:color w:val="212121"/>
-                <w:sz w:val="20"/>
-                <w:szCs w:val="20"/>
+                <w:highlight w:val="yellow"/>
+              </w:rPr>
+            </w:pPr>
+            <w:r>
+              <w:rPr>
+                <w:rFonts w:ascii="Arial" w:hAnsi="Arial" w:cs="Arial"/>
+                <w:color w:val="212121"/>
+                <w:sz w:val="20"/>
+                <w:szCs w:val="20"/>
+                <w:highlight w:val="yellow"/>
               </w:rPr>
               <w:t xml:space="preserve">Aplicar una división entre cada uno de los montos obtenidos en el punto </w:t>
             </w:r>
@@ -6475,6 +6523,7 @@
                 <w:color w:val="212121"/>
                 <w:sz w:val="20"/>
                 <w:szCs w:val="20"/>
+                <w:highlight w:val="yellow"/>
               </w:rPr>
               <w:t>i</w:t>
             </w:r>
@@ -6484,6 +6533,7 @@
                 <w:color w:val="212121"/>
                 <w:sz w:val="20"/>
                 <w:szCs w:val="20"/>
+                <w:highlight w:val="yellow"/>
               </w:rPr>
               <w:t xml:space="preserve"> y la sumatoria establecida en el punto </w:t>
             </w:r>
@@ -6493,6 +6543,7 @@
                 <w:color w:val="212121"/>
                 <w:sz w:val="20"/>
                 <w:szCs w:val="20"/>
+                <w:highlight w:val="yellow"/>
               </w:rPr>
               <w:t>j</w:t>
             </w:r>
@@ -6502,6 +6553,7 @@
                 <w:color w:val="212121"/>
                 <w:sz w:val="20"/>
                 <w:szCs w:val="20"/>
+                <w:highlight w:val="yellow"/>
               </w:rPr>
               <w:t>. Cada uno de los resultados obtenidos se deben multiplicar por 100.</w:t>
             </w:r>
@@ -6511,6 +6563,7 @@
                 <w:color w:val="212121"/>
                 <w:sz w:val="20"/>
                 <w:szCs w:val="20"/>
+                <w:highlight w:val="yellow"/>
               </w:rPr>
               <w:t xml:space="preserve"> Para las garantías avales se debe utilizar como responsabilidad el mismo valor del campo “Porcentaje Aceptación BCR” de la ventana “Relación a Garantía Aval”.</w:t>
             </w:r>
@@ -6530,14 +6583,16 @@
                 <w:color w:val="212121"/>
                 <w:sz w:val="20"/>
                 <w:szCs w:val="20"/>
-              </w:rPr>
-            </w:pPr>
-            <w:r>
-              <w:rPr>
-                <w:rFonts w:ascii="Arial" w:hAnsi="Arial" w:cs="Arial"/>
-                <w:color w:val="212121"/>
-                <w:sz w:val="20"/>
-                <w:szCs w:val="20"/>
+                <w:highlight w:val="yellow"/>
+              </w:rPr>
+            </w:pPr>
+            <w:r>
+              <w:rPr>
+                <w:rFonts w:ascii="Arial" w:hAnsi="Arial" w:cs="Arial"/>
+                <w:color w:val="212121"/>
+                <w:sz w:val="20"/>
+                <w:szCs w:val="20"/>
+                <w:highlight w:val="yellow"/>
               </w:rPr>
               <w:lastRenderedPageBreak/>
               <w:t>Al sumar los porcentajes de responsabilidad de la garantía con sus operaciones asociadas, esto no puede superar 100.</w:t>
@@ -6558,14 +6613,16 @@
                 <w:color w:val="212121"/>
                 <w:sz w:val="20"/>
                 <w:szCs w:val="20"/>
-              </w:rPr>
-            </w:pPr>
-            <w:r>
-              <w:rPr>
-                <w:rFonts w:ascii="Arial" w:hAnsi="Arial" w:cs="Arial"/>
-                <w:color w:val="212121"/>
-                <w:sz w:val="20"/>
-                <w:szCs w:val="20"/>
+                <w:highlight w:val="yellow"/>
+              </w:rPr>
+            </w:pPr>
+            <w:r>
+              <w:rPr>
+                <w:rFonts w:ascii="Arial" w:hAnsi="Arial" w:cs="Arial"/>
+                <w:color w:val="212121"/>
+                <w:sz w:val="20"/>
+                <w:szCs w:val="20"/>
+                <w:highlight w:val="yellow"/>
               </w:rPr>
               <w:t xml:space="preserve">Almacenar en la base de datos, para cada relación, el resultado del punto </w:t>
             </w:r>
@@ -6575,6 +6632,7 @@
                 <w:color w:val="212121"/>
                 <w:sz w:val="20"/>
                 <w:szCs w:val="20"/>
+                <w:highlight w:val="yellow"/>
               </w:rPr>
               <w:t>k</w:t>
             </w:r>
@@ -6584,6 +6642,7 @@
                 <w:color w:val="212121"/>
                 <w:sz w:val="20"/>
                 <w:szCs w:val="20"/>
+                <w:highlight w:val="yellow"/>
               </w:rPr>
               <w:t>, según corresponda, en el campo Porcentaje Responsabilidad SUGEF de las ventanas de relación en Garantías Operaciones, específicamente Relación a Garantía Valor, Relación a Garantía Real</w:t>
             </w:r>
@@ -6593,6 +6652,7 @@
                 <w:color w:val="212121"/>
                 <w:sz w:val="20"/>
                 <w:szCs w:val="20"/>
+                <w:highlight w:val="yellow"/>
               </w:rPr>
               <w:t>, Relación a Garantía Aval</w:t>
             </w:r>
@@ -6602,6 +6662,7 @@
                 <w:color w:val="212121"/>
                 <w:sz w:val="20"/>
                 <w:szCs w:val="20"/>
+                <w:highlight w:val="yellow"/>
               </w:rPr>
               <w:t xml:space="preserve"> y Relación a Garantía Fideicomiso.</w:t>
             </w:r>
@@ -6700,14 +6761,16 @@
                 <w:color w:val="212121"/>
                 <w:sz w:val="20"/>
                 <w:szCs w:val="20"/>
-              </w:rPr>
-            </w:pPr>
-            <w:r>
-              <w:rPr>
-                <w:rFonts w:ascii="Arial" w:hAnsi="Arial" w:cs="Arial"/>
-                <w:color w:val="212121"/>
-                <w:sz w:val="20"/>
-                <w:szCs w:val="20"/>
+                <w:highlight w:val="yellow"/>
+              </w:rPr>
+            </w:pPr>
+            <w:r>
+              <w:rPr>
+                <w:rFonts w:ascii="Arial" w:hAnsi="Arial" w:cs="Arial"/>
+                <w:color w:val="212121"/>
+                <w:sz w:val="20"/>
+                <w:szCs w:val="20"/>
+                <w:highlight w:val="yellow"/>
               </w:rPr>
               <w:t>Obtener el conjunto de relaciones entre garantías y operaciones agrupado por operación donde la operación tenga relación con más de una garantía</w:t>
             </w:r>
@@ -6717,6 +6780,7 @@
                 <w:color w:val="212121"/>
                 <w:sz w:val="20"/>
                 <w:szCs w:val="20"/>
+                <w:highlight w:val="yellow"/>
               </w:rPr>
               <w:t xml:space="preserve"> de tipo real, valor o fideicomiso</w:t>
             </w:r>
@@ -6726,6 +6790,7 @@
                 <w:color w:val="212121"/>
                 <w:sz w:val="20"/>
                 <w:szCs w:val="20"/>
+                <w:highlight w:val="yellow"/>
               </w:rPr>
               <w:t>, y estas con al menos otra operación.</w:t>
             </w:r>
@@ -6745,14 +6810,16 @@
                 <w:color w:val="212121"/>
                 <w:sz w:val="20"/>
                 <w:szCs w:val="20"/>
-              </w:rPr>
-            </w:pPr>
-            <w:r>
-              <w:rPr>
-                <w:rFonts w:ascii="Arial" w:hAnsi="Arial" w:cs="Arial"/>
-                <w:color w:val="212121"/>
-                <w:sz w:val="20"/>
-                <w:szCs w:val="20"/>
+                <w:highlight w:val="yellow"/>
+              </w:rPr>
+            </w:pPr>
+            <w:r>
+              <w:rPr>
+                <w:rFonts w:ascii="Arial" w:hAnsi="Arial" w:cs="Arial"/>
+                <w:color w:val="212121"/>
+                <w:sz w:val="20"/>
+                <w:szCs w:val="20"/>
+                <w:highlight w:val="yellow"/>
               </w:rPr>
               <w:t>Obtener para cada una de las garantías asociadas que no sean de tipo aval, el valor establecido, de tal forma que si corresponde a una garantía tipo Valor se debe calcular el menor entre Valor Facial y Valor Mercado y colonizar con el tipo de cambio más reciente almacenado en el sistema siempre que Tipo Moneda Valor Facial o Tipo Moneda Valor Mercado (Garantías Valores), según corresponda, sea diferente a 1; si corresponde a una garantía tipo Real se debe utilizar la sumatoria de Monto Tasación Actualizada Terreno y Monto Tasación Actualizada No Terreno (Garantías Reales); si corresponde a una garantía de tipo Fideicomiso se debe utilizar Valor Nominal (Garantías Fideicomiso), campos almacenados en los respectivos mantenimientos de las garantías.</w:t>
             </w:r>
@@ -6772,14 +6839,16 @@
                 <w:color w:val="212121"/>
                 <w:sz w:val="20"/>
                 <w:szCs w:val="20"/>
-              </w:rPr>
-            </w:pPr>
-            <w:r>
-              <w:rPr>
-                <w:rFonts w:ascii="Arial" w:hAnsi="Arial" w:cs="Arial"/>
-                <w:color w:val="212121"/>
-                <w:sz w:val="20"/>
-                <w:szCs w:val="20"/>
+                <w:highlight w:val="yellow"/>
+              </w:rPr>
+            </w:pPr>
+            <w:r>
+              <w:rPr>
+                <w:rFonts w:ascii="Arial" w:hAnsi="Arial" w:cs="Arial"/>
+                <w:color w:val="212121"/>
+                <w:sz w:val="20"/>
+                <w:szCs w:val="20"/>
+                <w:highlight w:val="yellow"/>
               </w:rPr>
               <w:t>Calcular entre todas las relaciones</w:t>
             </w:r>
@@ -6789,6 +6858,7 @@
                 <w:color w:val="212121"/>
                 <w:sz w:val="20"/>
                 <w:szCs w:val="20"/>
+                <w:highlight w:val="yellow"/>
               </w:rPr>
               <w:t xml:space="preserve"> </w:t>
             </w:r>
@@ -6798,6 +6868,7 @@
                 <w:color w:val="212121"/>
                 <w:sz w:val="20"/>
                 <w:szCs w:val="20"/>
+                <w:highlight w:val="yellow"/>
               </w:rPr>
               <w:t>con operaciones que tiene la garantía, cual es el menor valor almacenado en “Porcentaje Aceptación BCR”, mantenimiento de “Garantías Operaciones”, específicamente ventana emergente de “Relación Garantía Valor” y “Relación con Garantía Real”.</w:t>
             </w:r>
@@ -6817,14 +6888,16 @@
                 <w:color w:val="212121"/>
                 <w:sz w:val="20"/>
                 <w:szCs w:val="20"/>
-              </w:rPr>
-            </w:pPr>
-            <w:r>
-              <w:rPr>
-                <w:rFonts w:ascii="Arial" w:hAnsi="Arial" w:cs="Arial"/>
-                <w:color w:val="212121"/>
-                <w:sz w:val="20"/>
-                <w:szCs w:val="20"/>
+                <w:highlight w:val="yellow"/>
+              </w:rPr>
+            </w:pPr>
+            <w:r>
+              <w:rPr>
+                <w:rFonts w:ascii="Arial" w:hAnsi="Arial" w:cs="Arial"/>
+                <w:color w:val="212121"/>
+                <w:sz w:val="20"/>
+                <w:szCs w:val="20"/>
+                <w:highlight w:val="yellow"/>
               </w:rPr>
               <w:t xml:space="preserve">Seguidamente, con el fin de calcular el valor de cobertura o aceptación que tiene cada garantía para responder a sus operaciones, multiplicar el valor de la garantía definido en el punto </w:t>
             </w:r>
@@ -6834,6 +6907,7 @@
                 <w:color w:val="212121"/>
                 <w:sz w:val="20"/>
                 <w:szCs w:val="20"/>
+                <w:highlight w:val="yellow"/>
               </w:rPr>
               <w:t>b</w:t>
             </w:r>
@@ -6843,6 +6917,7 @@
                 <w:color w:val="212121"/>
                 <w:sz w:val="20"/>
                 <w:szCs w:val="20"/>
+                <w:highlight w:val="yellow"/>
               </w:rPr>
               <w:t xml:space="preserve">, por el porcentaje obtenido en el punto </w:t>
             </w:r>
@@ -6852,6 +6927,7 @@
                 <w:color w:val="212121"/>
                 <w:sz w:val="20"/>
                 <w:szCs w:val="20"/>
+                <w:highlight w:val="yellow"/>
               </w:rPr>
               <w:t>c</w:t>
             </w:r>
@@ -6861,6 +6937,7 @@
                 <w:color w:val="212121"/>
                 <w:sz w:val="20"/>
                 <w:szCs w:val="20"/>
+                <w:highlight w:val="yellow"/>
               </w:rPr>
               <w:t xml:space="preserve"> y dividir el resultado entre 100 (regla matemática de porcentajes, regla de tres). El resultado obtenido es lo que se denominará en esta especificación como VAG (Valor Ajustado Garantía).</w:t>
             </w:r>
@@ -6870,6 +6947,7 @@
                 <w:color w:val="212121"/>
                 <w:sz w:val="20"/>
                 <w:szCs w:val="20"/>
+                <w:highlight w:val="yellow"/>
               </w:rPr>
               <w:t xml:space="preserve"> Para Fideicomisos, se debe utilizar un 100%.</w:t>
             </w:r>
@@ -6879,6 +6957,7 @@
                 <w:color w:val="212121"/>
                 <w:sz w:val="20"/>
                 <w:szCs w:val="20"/>
+                <w:highlight w:val="yellow"/>
               </w:rPr>
               <w:t xml:space="preserve"> </w:t>
             </w:r>
@@ -6898,14 +6977,16 @@
                 <w:color w:val="212121"/>
                 <w:sz w:val="20"/>
                 <w:szCs w:val="20"/>
-              </w:rPr>
-            </w:pPr>
-            <w:r>
-              <w:rPr>
-                <w:rFonts w:ascii="Arial" w:hAnsi="Arial" w:cs="Arial"/>
-                <w:color w:val="212121"/>
-                <w:sz w:val="20"/>
-                <w:szCs w:val="20"/>
+                <w:highlight w:val="yellow"/>
+              </w:rPr>
+            </w:pPr>
+            <w:r>
+              <w:rPr>
+                <w:rFonts w:ascii="Arial" w:hAnsi="Arial" w:cs="Arial"/>
+                <w:color w:val="212121"/>
+                <w:sz w:val="20"/>
+                <w:szCs w:val="20"/>
+                <w:highlight w:val="yellow"/>
               </w:rPr>
               <w:t>Para cada relación con operaciones que tiene la garantía, obtener el monto almacenado en “Monto Grado Gravamen” de la ventana emerg</w:t>
             </w:r>
@@ -6915,6 +6996,7 @@
                 <w:color w:val="212121"/>
                 <w:sz w:val="20"/>
                 <w:szCs w:val="20"/>
+                <w:highlight w:val="yellow"/>
               </w:rPr>
               <w:t>ente “Relación a Garantía Real”</w:t>
             </w:r>
@@ -6924,6 +7006,7 @@
                 <w:color w:val="212121"/>
                 <w:sz w:val="20"/>
                 <w:szCs w:val="20"/>
+                <w:highlight w:val="yellow"/>
               </w:rPr>
               <w:t>, “Relación a Garantía Valor”</w:t>
             </w:r>
@@ -6933,6 +7016,7 @@
                 <w:color w:val="212121"/>
                 <w:sz w:val="20"/>
                 <w:szCs w:val="20"/>
+                <w:highlight w:val="yellow"/>
               </w:rPr>
               <w:t xml:space="preserve"> o bien</w:t>
             </w:r>
@@ -6942,6 +7026,7 @@
                 <w:color w:val="212121"/>
                 <w:sz w:val="20"/>
                 <w:szCs w:val="20"/>
+                <w:highlight w:val="yellow"/>
               </w:rPr>
               <w:t>,</w:t>
             </w:r>
@@ -6951,6 +7036,7 @@
                 <w:color w:val="212121"/>
                 <w:sz w:val="20"/>
                 <w:szCs w:val="20"/>
+                <w:highlight w:val="yellow"/>
               </w:rPr>
               <w:t xml:space="preserve"> “Relación a Garantía Fideicomiso”</w:t>
             </w:r>
@@ -6960,6 +7046,7 @@
                 <w:color w:val="212121"/>
                 <w:sz w:val="20"/>
                 <w:szCs w:val="20"/>
+                <w:highlight w:val="yellow"/>
               </w:rPr>
               <w:t xml:space="preserve"> según corresponda, del mantenimiento Garantías Operaciones.</w:t>
             </w:r>
@@ -6969,6 +7056,7 @@
                 <w:color w:val="212121"/>
                 <w:sz w:val="20"/>
                 <w:szCs w:val="20"/>
+                <w:highlight w:val="yellow"/>
               </w:rPr>
               <w:t xml:space="preserve"> Si “Tipo Moneda Monto Gravamen” de la misma ventana, es igual a 2, se deberá colonizar por el tipo de cambio más reciente</w:t>
             </w:r>
@@ -6988,14 +7076,16 @@
                 <w:color w:val="212121"/>
                 <w:sz w:val="20"/>
                 <w:szCs w:val="20"/>
-              </w:rPr>
-            </w:pPr>
-            <w:r>
-              <w:rPr>
-                <w:rFonts w:ascii="Arial" w:hAnsi="Arial" w:cs="Arial"/>
-                <w:color w:val="212121"/>
-                <w:sz w:val="20"/>
-                <w:szCs w:val="20"/>
+                <w:highlight w:val="yellow"/>
+              </w:rPr>
+            </w:pPr>
+            <w:r>
+              <w:rPr>
+                <w:rFonts w:ascii="Arial" w:hAnsi="Arial" w:cs="Arial"/>
+                <w:color w:val="212121"/>
+                <w:sz w:val="20"/>
+                <w:szCs w:val="20"/>
+                <w:highlight w:val="yellow"/>
               </w:rPr>
               <w:t xml:space="preserve">Al Valor Ajustado de la Garantía (VAG del punto </w:t>
             </w:r>
@@ -7005,6 +7095,7 @@
                 <w:color w:val="212121"/>
                 <w:sz w:val="20"/>
                 <w:szCs w:val="20"/>
+                <w:highlight w:val="yellow"/>
               </w:rPr>
               <w:t>d</w:t>
             </w:r>
@@ -7014,6 +7105,7 @@
                 <w:color w:val="212121"/>
                 <w:sz w:val="20"/>
                 <w:szCs w:val="20"/>
+                <w:highlight w:val="yellow"/>
               </w:rPr>
               <w:t xml:space="preserve">) restar la sumatoria de los montos de grado gravamen que tiene la garantía en sus </w:t>
             </w:r>
@@ -7023,6 +7115,7 @@
                 <w:color w:val="212121"/>
                 <w:sz w:val="20"/>
                 <w:szCs w:val="20"/>
+                <w:highlight w:val="yellow"/>
               </w:rPr>
               <w:t>otras</w:t>
             </w:r>
@@ -7032,6 +7125,7 @@
                 <w:color w:val="212121"/>
                 <w:sz w:val="20"/>
                 <w:szCs w:val="20"/>
+                <w:highlight w:val="yellow"/>
               </w:rPr>
               <w:t xml:space="preserve"> relaciones (datos obtenidos en punto </w:t>
             </w:r>
@@ -7041,6 +7135,7 @@
                 <w:color w:val="212121"/>
                 <w:sz w:val="20"/>
                 <w:szCs w:val="20"/>
+                <w:highlight w:val="yellow"/>
               </w:rPr>
               <w:t>e</w:t>
             </w:r>
@@ -7050,6 +7145,7 @@
                 <w:color w:val="212121"/>
                 <w:sz w:val="20"/>
                 <w:szCs w:val="20"/>
+                <w:highlight w:val="yellow"/>
               </w:rPr>
               <w:t>)</w:t>
             </w:r>
@@ -7059,6 +7155,7 @@
                 <w:color w:val="212121"/>
                 <w:sz w:val="20"/>
                 <w:szCs w:val="20"/>
+                <w:highlight w:val="yellow"/>
               </w:rPr>
               <w:t>, excluir de esta sumatoria los gravámenes que tiene la garantía en la operación que se está tratando</w:t>
             </w:r>
@@ -7068,6 +7165,7 @@
                 <w:color w:val="212121"/>
                 <w:sz w:val="20"/>
                 <w:szCs w:val="20"/>
+                <w:highlight w:val="yellow"/>
               </w:rPr>
               <w:t xml:space="preserve">. El valor resultante será </w:t>
             </w:r>
@@ -7077,6 +7175,7 @@
                 <w:color w:val="212121"/>
                 <w:sz w:val="20"/>
                 <w:szCs w:val="20"/>
+                <w:highlight w:val="yellow"/>
               </w:rPr>
               <w:lastRenderedPageBreak/>
               <w:t>denominado para efectos de esta especificación como “Total con Gravámenes”.</w:t>
@@ -7087,6 +7186,7 @@
                 <w:color w:val="212121"/>
                 <w:sz w:val="20"/>
                 <w:szCs w:val="20"/>
+                <w:highlight w:val="yellow"/>
               </w:rPr>
               <w:t xml:space="preserve"> </w:t>
             </w:r>
@@ -7106,14 +7206,16 @@
                 <w:color w:val="212121"/>
                 <w:sz w:val="20"/>
                 <w:szCs w:val="20"/>
-              </w:rPr>
-            </w:pPr>
-            <w:r>
-              <w:rPr>
-                <w:rFonts w:ascii="Arial" w:hAnsi="Arial" w:cs="Arial"/>
-                <w:color w:val="212121"/>
-                <w:sz w:val="20"/>
-                <w:szCs w:val="20"/>
+                <w:highlight w:val="yellow"/>
+              </w:rPr>
+            </w:pPr>
+            <w:r>
+              <w:rPr>
+                <w:rFonts w:ascii="Arial" w:hAnsi="Arial" w:cs="Arial"/>
+                <w:color w:val="212121"/>
+                <w:sz w:val="20"/>
+                <w:szCs w:val="20"/>
+                <w:highlight w:val="yellow"/>
               </w:rPr>
               <w:t xml:space="preserve">Una vez que se cuenta con el “Total con Gravámenes” por garantía (punto </w:t>
             </w:r>
@@ -7123,6 +7225,7 @@
                 <w:color w:val="212121"/>
                 <w:sz w:val="20"/>
                 <w:szCs w:val="20"/>
+                <w:highlight w:val="yellow"/>
               </w:rPr>
               <w:t>f</w:t>
             </w:r>
@@ -7132,6 +7235,7 @@
                 <w:color w:val="212121"/>
                 <w:sz w:val="20"/>
                 <w:szCs w:val="20"/>
+                <w:highlight w:val="yellow"/>
               </w:rPr>
               <w:t>), se debe hacer una sumatoria por operación, es decir, sumar el “Total con Gravámenes” de todas las garantías asociadas a la operación determinada.</w:t>
             </w:r>
@@ -7141,6 +7245,7 @@
                 <w:color w:val="212121"/>
                 <w:sz w:val="20"/>
                 <w:szCs w:val="20"/>
+                <w:highlight w:val="yellow"/>
               </w:rPr>
               <w:t xml:space="preserve"> </w:t>
             </w:r>
@@ -7160,14 +7265,16 @@
                 <w:color w:val="212121"/>
                 <w:sz w:val="20"/>
                 <w:szCs w:val="20"/>
-              </w:rPr>
-            </w:pPr>
-            <w:r>
-              <w:rPr>
-                <w:rFonts w:ascii="Arial" w:hAnsi="Arial" w:cs="Arial"/>
-                <w:color w:val="212121"/>
-                <w:sz w:val="20"/>
-                <w:szCs w:val="20"/>
+                <w:highlight w:val="yellow"/>
+              </w:rPr>
+            </w:pPr>
+            <w:r>
+              <w:rPr>
+                <w:rFonts w:ascii="Arial" w:hAnsi="Arial" w:cs="Arial"/>
+                <w:color w:val="212121"/>
+                <w:sz w:val="20"/>
+                <w:szCs w:val="20"/>
+                <w:highlight w:val="yellow"/>
               </w:rPr>
               <w:t>Por cada garantía asociada a la operación, dividir, el “Total con Gra</w:t>
             </w:r>
@@ -7177,6 +7284,7 @@
                 <w:color w:val="212121"/>
                 <w:sz w:val="20"/>
                 <w:szCs w:val="20"/>
+                <w:highlight w:val="yellow"/>
               </w:rPr>
               <w:t>vámenes” calculado en el punto f</w:t>
             </w:r>
@@ -7186,6 +7294,7 @@
                 <w:color w:val="212121"/>
                 <w:sz w:val="20"/>
                 <w:szCs w:val="20"/>
+                <w:highlight w:val="yellow"/>
               </w:rPr>
               <w:t xml:space="preserve">, entre la sumatoria realizada en el punto </w:t>
             </w:r>
@@ -7195,6 +7304,7 @@
                 <w:color w:val="212121"/>
                 <w:sz w:val="20"/>
                 <w:szCs w:val="20"/>
+                <w:highlight w:val="yellow"/>
               </w:rPr>
               <w:t>g</w:t>
             </w:r>
@@ -7204,6 +7314,7 @@
                 <w:color w:val="212121"/>
                 <w:sz w:val="20"/>
                 <w:szCs w:val="20"/>
+                <w:highlight w:val="yellow"/>
               </w:rPr>
               <w:t>.</w:t>
             </w:r>
@@ -7231,6 +7342,7 @@
                 <w:color w:val="212121"/>
                 <w:sz w:val="20"/>
                 <w:szCs w:val="20"/>
+                <w:highlight w:val="yellow"/>
               </w:rPr>
               <w:t xml:space="preserve">El resultado del punto </w:t>
             </w:r>
@@ -7240,6 +7352,7 @@
                 <w:color w:val="212121"/>
                 <w:sz w:val="20"/>
                 <w:szCs w:val="20"/>
+                <w:highlight w:val="yellow"/>
               </w:rPr>
               <w:t>h</w:t>
             </w:r>
@@ -7249,6 +7362,7 @@
                 <w:color w:val="212121"/>
                 <w:sz w:val="20"/>
                 <w:szCs w:val="20"/>
+                <w:highlight w:val="yellow"/>
               </w:rPr>
               <w:t xml:space="preserve"> debe multiplicarse por el saldo correspondiente de la operación (Si el registro es de tipo Operación, utilizar para la sumatoria “Saldo Colonizado”, si el registro es de tipo Contrato, utilizar para la sumatoria “Saldo Original Colonizado”, ambos del Mantenimiento Garantías Operaciones, sección Detalle SICC).</w:t>
             </w:r>
@@ -7268,14 +7382,16 @@
                 <w:color w:val="212121"/>
                 <w:sz w:val="20"/>
                 <w:szCs w:val="20"/>
-              </w:rPr>
-            </w:pPr>
-            <w:r>
-              <w:rPr>
-                <w:rFonts w:ascii="Arial" w:hAnsi="Arial" w:cs="Arial"/>
-                <w:color w:val="212121"/>
-                <w:sz w:val="20"/>
-                <w:szCs w:val="20"/>
+                <w:highlight w:val="yellow"/>
+              </w:rPr>
+            </w:pPr>
+            <w:r>
+              <w:rPr>
+                <w:rFonts w:ascii="Arial" w:hAnsi="Arial" w:cs="Arial"/>
+                <w:color w:val="212121"/>
+                <w:sz w:val="20"/>
+                <w:szCs w:val="20"/>
+                <w:highlight w:val="yellow"/>
               </w:rPr>
               <w:t>Realizar una sumatoria de todos los resultados obtenidos del punto anterior, manteniendo la agrupación por operación.</w:t>
             </w:r>
@@ -7295,14 +7411,16 @@
                 <w:color w:val="212121"/>
                 <w:sz w:val="20"/>
                 <w:szCs w:val="20"/>
-              </w:rPr>
-            </w:pPr>
-            <w:r>
-              <w:rPr>
-                <w:rFonts w:ascii="Arial" w:hAnsi="Arial" w:cs="Arial"/>
-                <w:color w:val="212121"/>
-                <w:sz w:val="20"/>
-                <w:szCs w:val="20"/>
+                <w:highlight w:val="yellow"/>
+              </w:rPr>
+            </w:pPr>
+            <w:r>
+              <w:rPr>
+                <w:rFonts w:ascii="Arial" w:hAnsi="Arial" w:cs="Arial"/>
+                <w:color w:val="212121"/>
+                <w:sz w:val="20"/>
+                <w:szCs w:val="20"/>
+                <w:highlight w:val="yellow"/>
               </w:rPr>
               <w:t>Aplicar una división entre cada uno de lo</w:t>
             </w:r>
@@ -7312,6 +7430,7 @@
                 <w:color w:val="212121"/>
                 <w:sz w:val="20"/>
                 <w:szCs w:val="20"/>
+                <w:highlight w:val="yellow"/>
               </w:rPr>
               <w:t>s montos obtenidos en el punto i</w:t>
             </w:r>
@@ -7321,6 +7440,7 @@
                 <w:color w:val="212121"/>
                 <w:sz w:val="20"/>
                 <w:szCs w:val="20"/>
+                <w:highlight w:val="yellow"/>
               </w:rPr>
               <w:t xml:space="preserve"> y la sum</w:t>
             </w:r>
@@ -7330,6 +7450,7 @@
                 <w:color w:val="212121"/>
                 <w:sz w:val="20"/>
                 <w:szCs w:val="20"/>
+                <w:highlight w:val="yellow"/>
               </w:rPr>
               <w:t>atoria establecida en el punto j</w:t>
             </w:r>
@@ -7339,6 +7460,7 @@
                 <w:color w:val="212121"/>
                 <w:sz w:val="20"/>
                 <w:szCs w:val="20"/>
+                <w:highlight w:val="yellow"/>
               </w:rPr>
               <w:t>. Cada uno de los resultados obtenidos se deben multiplicar por 100. Esta formulación da como resultado el porcentaje de responsabilidad de la relación.</w:t>
             </w:r>
@@ -7358,23 +7480,25 @@
                 <w:color w:val="212121"/>
                 <w:sz w:val="20"/>
                 <w:szCs w:val="20"/>
-              </w:rPr>
-            </w:pPr>
-            <w:bookmarkStart w:id="13" w:name="OLE_LINK10"/>
-            <w:bookmarkStart w:id="14" w:name="OLE_LINK11"/>
-            <w:bookmarkStart w:id="15" w:name="OLE_LINK12"/>
-            <w:r>
-              <w:rPr>
-                <w:rFonts w:ascii="Arial" w:hAnsi="Arial" w:cs="Arial"/>
-                <w:color w:val="212121"/>
-                <w:sz w:val="20"/>
-                <w:szCs w:val="20"/>
+                <w:highlight w:val="yellow"/>
+              </w:rPr>
+            </w:pPr>
+            <w:bookmarkStart w:id="12" w:name="OLE_LINK10"/>
+            <w:bookmarkStart w:id="13" w:name="OLE_LINK11"/>
+            <w:bookmarkStart w:id="14" w:name="OLE_LINK12"/>
+            <w:r>
+              <w:rPr>
+                <w:rFonts w:ascii="Arial" w:hAnsi="Arial" w:cs="Arial"/>
+                <w:color w:val="212121"/>
+                <w:sz w:val="20"/>
+                <w:szCs w:val="20"/>
+                <w:highlight w:val="yellow"/>
               </w:rPr>
               <w:t>Al sumar los porcentajes de responsabilidad de la garantía con sus operaciones asociadas, esto no puede superar 100.</w:t>
             </w:r>
+            <w:bookmarkEnd w:id="12"/>
             <w:bookmarkEnd w:id="13"/>
             <w:bookmarkEnd w:id="14"/>
-            <w:bookmarkEnd w:id="15"/>
           </w:p>
           <w:p>
             <w:pPr>
@@ -7391,14 +7515,16 @@
                 <w:color w:val="212121"/>
                 <w:sz w:val="20"/>
                 <w:szCs w:val="20"/>
-              </w:rPr>
-            </w:pPr>
-            <w:r>
-              <w:rPr>
-                <w:rFonts w:ascii="Arial" w:hAnsi="Arial" w:cs="Arial"/>
-                <w:color w:val="212121"/>
-                <w:sz w:val="20"/>
-                <w:szCs w:val="20"/>
+                <w:highlight w:val="yellow"/>
+              </w:rPr>
+            </w:pPr>
+            <w:r>
+              <w:rPr>
+                <w:rFonts w:ascii="Arial" w:hAnsi="Arial" w:cs="Arial"/>
+                <w:color w:val="212121"/>
+                <w:sz w:val="20"/>
+                <w:szCs w:val="20"/>
+                <w:highlight w:val="yellow"/>
               </w:rPr>
               <w:t>Almacenar en la base de datos, para cada rel</w:t>
             </w:r>
@@ -7408,6 +7534,7 @@
                 <w:color w:val="212121"/>
                 <w:sz w:val="20"/>
                 <w:szCs w:val="20"/>
+                <w:highlight w:val="yellow"/>
               </w:rPr>
               <w:t>ación, el resultado del punto k</w:t>
             </w:r>
@@ -7417,6 +7544,7 @@
                 <w:color w:val="212121"/>
                 <w:sz w:val="20"/>
                 <w:szCs w:val="20"/>
+                <w:highlight w:val="yellow"/>
               </w:rPr>
               <w:t>, según corresponda, en el campo Porcentaje Responsabilidad SUGEF de las ventanas de relación en Garantías Operaciones, específicamente Relación a Garantía Valor</w:t>
             </w:r>
@@ -7426,6 +7554,7 @@
                 <w:color w:val="212121"/>
                 <w:sz w:val="20"/>
                 <w:szCs w:val="20"/>
+                <w:highlight w:val="yellow"/>
               </w:rPr>
               <w:t>,</w:t>
             </w:r>
@@ -7435,6 +7564,7 @@
                 <w:color w:val="212121"/>
                 <w:sz w:val="20"/>
                 <w:szCs w:val="20"/>
+                <w:highlight w:val="yellow"/>
               </w:rPr>
               <w:t xml:space="preserve"> Relación a Garantía Real</w:t>
             </w:r>
@@ -7444,6 +7574,7 @@
                 <w:color w:val="212121"/>
                 <w:sz w:val="20"/>
                 <w:szCs w:val="20"/>
+                <w:highlight w:val="yellow"/>
               </w:rPr>
               <w:t xml:space="preserve"> y Relación a Garantía Fideicomiso</w:t>
             </w:r>
@@ -7453,6 +7584,7 @@
                 <w:color w:val="212121"/>
                 <w:sz w:val="20"/>
                 <w:szCs w:val="20"/>
+                <w:highlight w:val="yellow"/>
               </w:rPr>
               <w:t>.</w:t>
             </w:r>
@@ -7501,14 +7633,16 @@
                 <w:color w:val="212121"/>
                 <w:sz w:val="20"/>
                 <w:szCs w:val="20"/>
-              </w:rPr>
-            </w:pPr>
-            <w:r>
-              <w:rPr>
-                <w:rFonts w:ascii="Arial" w:hAnsi="Arial" w:cs="Arial"/>
-                <w:color w:val="212121"/>
-                <w:sz w:val="20"/>
-                <w:szCs w:val="20"/>
+                <w:highlight w:val="yellow"/>
+              </w:rPr>
+            </w:pPr>
+            <w:r>
+              <w:rPr>
+                <w:rFonts w:ascii="Arial" w:hAnsi="Arial" w:cs="Arial"/>
+                <w:color w:val="212121"/>
+                <w:sz w:val="20"/>
+                <w:szCs w:val="20"/>
+                <w:highlight w:val="yellow"/>
               </w:rPr>
               <w:t>Obtener el conjunto de relaciones entre garantías y operaciones agrupado por operación donde la operación tenga relación con más de una garantía, y estas con al menos otra operación.</w:t>
             </w:r>
@@ -7518,6 +7652,7 @@
                 <w:color w:val="212121"/>
                 <w:sz w:val="20"/>
                 <w:szCs w:val="20"/>
+                <w:highlight w:val="yellow"/>
               </w:rPr>
               <w:t xml:space="preserve"> Estas garantías deben ser de tipo fideicomiso, aval, valor o real.</w:t>
             </w:r>
@@ -7537,14 +7672,16 @@
                 <w:color w:val="212121"/>
                 <w:sz w:val="20"/>
                 <w:szCs w:val="20"/>
-              </w:rPr>
-            </w:pPr>
-            <w:r>
-              <w:rPr>
-                <w:rFonts w:ascii="Arial" w:hAnsi="Arial" w:cs="Arial"/>
-                <w:color w:val="212121"/>
-                <w:sz w:val="20"/>
-                <w:szCs w:val="20"/>
+                <w:highlight w:val="yellow"/>
+              </w:rPr>
+            </w:pPr>
+            <w:r>
+              <w:rPr>
+                <w:rFonts w:ascii="Arial" w:hAnsi="Arial" w:cs="Arial"/>
+                <w:color w:val="212121"/>
+                <w:sz w:val="20"/>
+                <w:szCs w:val="20"/>
+                <w:highlight w:val="yellow"/>
               </w:rPr>
               <w:t>Determinar el saldo asociado a la operación, si el registro es de tipo Operación, utilizar para la sumatoria “Saldo Colonizado”, si el registro es de tipo Contrato, utilizar para la sumatoria “Saldo Original Colonizado”, ambos del Mantenimiento Garantías Operaciones, sección Detalle SICC.</w:t>
             </w:r>
@@ -7564,14 +7701,16 @@
                 <w:color w:val="212121"/>
                 <w:sz w:val="20"/>
                 <w:szCs w:val="20"/>
-              </w:rPr>
-            </w:pPr>
-            <w:r>
-              <w:rPr>
-                <w:rFonts w:ascii="Arial" w:hAnsi="Arial" w:cs="Arial"/>
-                <w:color w:val="212121"/>
-                <w:sz w:val="20"/>
-                <w:szCs w:val="20"/>
+                <w:highlight w:val="yellow"/>
+              </w:rPr>
+            </w:pPr>
+            <w:r>
+              <w:rPr>
+                <w:rFonts w:ascii="Arial" w:hAnsi="Arial" w:cs="Arial"/>
+                <w:color w:val="212121"/>
+                <w:sz w:val="20"/>
+                <w:szCs w:val="20"/>
+                <w:highlight w:val="yellow"/>
               </w:rPr>
               <w:t>Calcular el saldo que se utilizará para distribuir de la garantía aval, multiplicando el saldo del punto b por “Porcentaje Aceptación BCR” de la ventana “Relación a Garantía Aval” de Garantías Operaciones. El resultado se debe dividir entre 100. Esto aplica solo para las relaciones con garantía de tipo aval.</w:t>
             </w:r>
@@ -7591,14 +7730,16 @@
                 <w:color w:val="212121"/>
                 <w:sz w:val="20"/>
                 <w:szCs w:val="20"/>
-              </w:rPr>
-            </w:pPr>
-            <w:r>
-              <w:rPr>
-                <w:rFonts w:ascii="Arial" w:hAnsi="Arial" w:cs="Arial"/>
-                <w:color w:val="212121"/>
-                <w:sz w:val="20"/>
-                <w:szCs w:val="20"/>
+                <w:highlight w:val="yellow"/>
+              </w:rPr>
+            </w:pPr>
+            <w:r>
+              <w:rPr>
+                <w:rFonts w:ascii="Arial" w:hAnsi="Arial" w:cs="Arial"/>
+                <w:color w:val="212121"/>
+                <w:sz w:val="20"/>
+                <w:szCs w:val="20"/>
+                <w:highlight w:val="yellow"/>
               </w:rPr>
               <w:t xml:space="preserve">Obtener para cada una de las garantías asociadas que no sean de tipo aval, el valor establecido, de tal forma que si corresponde a una garantía tipo Valor se debe calcular el menor entre Valor Facial y Valor Mercado y colonizar con el tipo de cambio más reciente almacenado en el sistema siempre que Tipo Moneda Valor Facial o Tipo Moneda Valor Mercado (Garantías Valores), según corresponda, sea diferente a 1; si corresponde a una garantía tipo Real se debe utilizar la sumatoria de Monto Tasación Actualizada Terreno y Monto Tasación Actualizada No Terreno (Garantías </w:t>
             </w:r>
@@ -7608,6 +7749,7 @@
                 <w:color w:val="212121"/>
                 <w:sz w:val="20"/>
                 <w:szCs w:val="20"/>
+                <w:highlight w:val="yellow"/>
               </w:rPr>
               <w:lastRenderedPageBreak/>
               <w:t>Reales); si corresponde a una garantía de tipo Fideicomiso se debe utilizar Valor Nominal (Garantías Fideicomiso), campos almacenados en los respectivos mantenimientos de las garantías. Este paso no aplica para Avales.</w:t>
@@ -7628,14 +7770,16 @@
                 <w:color w:val="212121"/>
                 <w:sz w:val="20"/>
                 <w:szCs w:val="20"/>
-              </w:rPr>
-            </w:pPr>
-            <w:r>
-              <w:rPr>
-                <w:rFonts w:ascii="Arial" w:hAnsi="Arial" w:cs="Arial"/>
-                <w:color w:val="212121"/>
-                <w:sz w:val="20"/>
-                <w:szCs w:val="20"/>
+                <w:highlight w:val="yellow"/>
+              </w:rPr>
+            </w:pPr>
+            <w:r>
+              <w:rPr>
+                <w:rFonts w:ascii="Arial" w:hAnsi="Arial" w:cs="Arial"/>
+                <w:color w:val="212121"/>
+                <w:sz w:val="20"/>
+                <w:szCs w:val="20"/>
+                <w:highlight w:val="yellow"/>
               </w:rPr>
               <w:t>Calcular entre todas las relaciones con operaciones que tiene la garantía, cual es el menor valor almacenado en “Porcentaje Aceptación BCR”, mantenimiento de “Garantías Operaciones”, específicamente ventana emergente de “Relación Garantía Valor” y “Relación con Garantía Real”. Este paso no aplica para Avales.</w:t>
             </w:r>
@@ -7655,14 +7799,16 @@
                 <w:color w:val="212121"/>
                 <w:sz w:val="20"/>
                 <w:szCs w:val="20"/>
-              </w:rPr>
-            </w:pPr>
-            <w:r>
-              <w:rPr>
-                <w:rFonts w:ascii="Arial" w:hAnsi="Arial" w:cs="Arial"/>
-                <w:color w:val="212121"/>
-                <w:sz w:val="20"/>
-                <w:szCs w:val="20"/>
+                <w:highlight w:val="yellow"/>
+              </w:rPr>
+            </w:pPr>
+            <w:r>
+              <w:rPr>
+                <w:rFonts w:ascii="Arial" w:hAnsi="Arial" w:cs="Arial"/>
+                <w:color w:val="212121"/>
+                <w:sz w:val="20"/>
+                <w:szCs w:val="20"/>
+                <w:highlight w:val="yellow"/>
               </w:rPr>
               <w:t xml:space="preserve">Seguidamente, con el fin de calcular el valor de cobertura o aceptación que tiene cada garantía para responder a sus operaciones, multiplicar el valor de la garantía definido en el punto </w:t>
             </w:r>
@@ -7672,6 +7818,7 @@
                 <w:color w:val="212121"/>
                 <w:sz w:val="20"/>
                 <w:szCs w:val="20"/>
+                <w:highlight w:val="yellow"/>
               </w:rPr>
               <w:t>d</w:t>
             </w:r>
@@ -7681,6 +7828,7 @@
                 <w:color w:val="212121"/>
                 <w:sz w:val="20"/>
                 <w:szCs w:val="20"/>
+                <w:highlight w:val="yellow"/>
               </w:rPr>
               <w:t xml:space="preserve">, por el porcentaje obtenido en el punto </w:t>
             </w:r>
@@ -7690,6 +7838,7 @@
                 <w:color w:val="212121"/>
                 <w:sz w:val="20"/>
                 <w:szCs w:val="20"/>
+                <w:highlight w:val="yellow"/>
               </w:rPr>
               <w:t>e</w:t>
             </w:r>
@@ -7699,6 +7848,7 @@
                 <w:color w:val="212121"/>
                 <w:sz w:val="20"/>
                 <w:szCs w:val="20"/>
+                <w:highlight w:val="yellow"/>
               </w:rPr>
               <w:t xml:space="preserve"> y dividir el resultado entre 100 (regla matemática de porcentajes, regla de tres). El resultado obtenido es lo que se denominará en esta especificación como VAG (Valor Ajustado Garantía). Para Fideicomisos, se debe utilizar un 100%. </w:t>
             </w:r>
@@ -7708,6 +7858,7 @@
                 <w:color w:val="212121"/>
                 <w:sz w:val="20"/>
                 <w:szCs w:val="20"/>
+                <w:highlight w:val="yellow"/>
               </w:rPr>
               <w:t>Este paso no aplica para Avales.</w:t>
             </w:r>
@@ -7727,14 +7878,16 @@
                 <w:color w:val="212121"/>
                 <w:sz w:val="20"/>
                 <w:szCs w:val="20"/>
-              </w:rPr>
-            </w:pPr>
-            <w:r>
-              <w:rPr>
-                <w:rFonts w:ascii="Arial" w:hAnsi="Arial" w:cs="Arial"/>
-                <w:color w:val="212121"/>
-                <w:sz w:val="20"/>
-                <w:szCs w:val="20"/>
+                <w:highlight w:val="yellow"/>
+              </w:rPr>
+            </w:pPr>
+            <w:r>
+              <w:rPr>
+                <w:rFonts w:ascii="Arial" w:hAnsi="Arial" w:cs="Arial"/>
+                <w:color w:val="212121"/>
+                <w:sz w:val="20"/>
+                <w:szCs w:val="20"/>
+                <w:highlight w:val="yellow"/>
               </w:rPr>
               <w:t>Para cada relación con operaciones que tiene la garantía, obtener el monto almacenado en “Monto Grado Gravamen” de la ventana emergente “Relación a Garantía Real”, “Relación a Garantía Valor” o bien, “Relación a Garantía Fideicomiso” según corresponda, del mantenimiento Garantías Operaciones. Si “Tipo Moneda Monto Gravamen” de la misma ventana, es igual a 2, se deberá colonizar por el tipo de cambio más reciente</w:t>
             </w:r>
@@ -7744,6 +7897,7 @@
                 <w:color w:val="212121"/>
                 <w:sz w:val="20"/>
                 <w:szCs w:val="20"/>
+                <w:highlight w:val="yellow"/>
               </w:rPr>
               <w:t>. Este paso no aplica para Avales.</w:t>
             </w:r>
@@ -7763,14 +7917,16 @@
                 <w:color w:val="212121"/>
                 <w:sz w:val="20"/>
                 <w:szCs w:val="20"/>
-              </w:rPr>
-            </w:pPr>
-            <w:r>
-              <w:rPr>
-                <w:rFonts w:ascii="Arial" w:hAnsi="Arial" w:cs="Arial"/>
-                <w:color w:val="212121"/>
-                <w:sz w:val="20"/>
-                <w:szCs w:val="20"/>
+                <w:highlight w:val="yellow"/>
+              </w:rPr>
+            </w:pPr>
+            <w:r>
+              <w:rPr>
+                <w:rFonts w:ascii="Arial" w:hAnsi="Arial" w:cs="Arial"/>
+                <w:color w:val="212121"/>
+                <w:sz w:val="20"/>
+                <w:szCs w:val="20"/>
+                <w:highlight w:val="yellow"/>
               </w:rPr>
               <w:t xml:space="preserve">Al Valor Ajustado de la Garantía (VAG del punto </w:t>
             </w:r>
@@ -7780,6 +7936,7 @@
                 <w:color w:val="212121"/>
                 <w:sz w:val="20"/>
                 <w:szCs w:val="20"/>
+                <w:highlight w:val="yellow"/>
               </w:rPr>
               <w:t>f</w:t>
             </w:r>
@@ -7789,6 +7946,7 @@
                 <w:color w:val="212121"/>
                 <w:sz w:val="20"/>
                 <w:szCs w:val="20"/>
+                <w:highlight w:val="yellow"/>
               </w:rPr>
               <w:t xml:space="preserve">) restar la sumatoria de los montos de grado gravamen que tiene la garantía en sus </w:t>
             </w:r>
@@ -7798,6 +7956,7 @@
                 <w:color w:val="212121"/>
                 <w:sz w:val="20"/>
                 <w:szCs w:val="20"/>
+                <w:highlight w:val="yellow"/>
               </w:rPr>
               <w:t>otras relaciones (datos obtenidos en punto g), excluir de esta sumatoria los gravámenes que tiene la garantía en la operación que se está tratando</w:t>
             </w:r>
@@ -7807,6 +7966,7 @@
                 <w:color w:val="212121"/>
                 <w:sz w:val="20"/>
                 <w:szCs w:val="20"/>
+                <w:highlight w:val="yellow"/>
               </w:rPr>
               <w:t xml:space="preserve">. El valor resultante será denominado para efectos de esta especificación como “Total con Gravámenes”. </w:t>
             </w:r>
@@ -7816,6 +7976,7 @@
                 <w:color w:val="212121"/>
                 <w:sz w:val="20"/>
                 <w:szCs w:val="20"/>
+                <w:highlight w:val="yellow"/>
               </w:rPr>
               <w:t>Este paso no aplica para Avales.</w:t>
             </w:r>
@@ -7835,14 +7996,16 @@
                 <w:color w:val="212121"/>
                 <w:sz w:val="20"/>
                 <w:szCs w:val="20"/>
-              </w:rPr>
-            </w:pPr>
-            <w:r>
-              <w:rPr>
-                <w:rFonts w:ascii="Arial" w:hAnsi="Arial" w:cs="Arial"/>
-                <w:color w:val="212121"/>
-                <w:sz w:val="20"/>
-                <w:szCs w:val="20"/>
+                <w:highlight w:val="yellow"/>
+              </w:rPr>
+            </w:pPr>
+            <w:r>
+              <w:rPr>
+                <w:rFonts w:ascii="Arial" w:hAnsi="Arial" w:cs="Arial"/>
+                <w:color w:val="212121"/>
+                <w:sz w:val="20"/>
+                <w:szCs w:val="20"/>
+                <w:highlight w:val="yellow"/>
               </w:rPr>
               <w:t xml:space="preserve">Una vez que se cuenta con el “Total con Gravámenes” por garantía (punto </w:t>
             </w:r>
@@ -7852,6 +8015,7 @@
                 <w:color w:val="212121"/>
                 <w:sz w:val="20"/>
                 <w:szCs w:val="20"/>
+                <w:highlight w:val="yellow"/>
               </w:rPr>
               <w:t>h</w:t>
             </w:r>
@@ -7861,6 +8025,7 @@
                 <w:color w:val="212121"/>
                 <w:sz w:val="20"/>
                 <w:szCs w:val="20"/>
+                <w:highlight w:val="yellow"/>
               </w:rPr>
               <w:t xml:space="preserve">), se debe hacer una sumatoria por operación, es decir, sumar el “Total con Gravámenes” de todas las garantías asociadas a la operación determinada. </w:t>
             </w:r>
@@ -7870,6 +8035,7 @@
                 <w:color w:val="212121"/>
                 <w:sz w:val="20"/>
                 <w:szCs w:val="20"/>
+                <w:highlight w:val="yellow"/>
               </w:rPr>
               <w:t>Este paso no aplica para Avales.</w:t>
             </w:r>
@@ -7889,14 +8055,16 @@
                 <w:color w:val="212121"/>
                 <w:sz w:val="20"/>
                 <w:szCs w:val="20"/>
-              </w:rPr>
-            </w:pPr>
-            <w:r>
-              <w:rPr>
-                <w:rFonts w:ascii="Arial" w:hAnsi="Arial" w:cs="Arial"/>
-                <w:color w:val="212121"/>
-                <w:sz w:val="20"/>
-                <w:szCs w:val="20"/>
+                <w:highlight w:val="yellow"/>
+              </w:rPr>
+            </w:pPr>
+            <w:r>
+              <w:rPr>
+                <w:rFonts w:ascii="Arial" w:hAnsi="Arial" w:cs="Arial"/>
+                <w:color w:val="212121"/>
+                <w:sz w:val="20"/>
+                <w:szCs w:val="20"/>
+                <w:highlight w:val="yellow"/>
               </w:rPr>
               <w:t>Por cada garantía asociada a la operación, dividir, el “Total con Gra</w:t>
             </w:r>
@@ -7906,6 +8074,7 @@
                 <w:color w:val="212121"/>
                 <w:sz w:val="20"/>
                 <w:szCs w:val="20"/>
+                <w:highlight w:val="yellow"/>
               </w:rPr>
               <w:t>vámenes” calculado en el punto h</w:t>
             </w:r>
@@ -7915,6 +8084,7 @@
                 <w:color w:val="212121"/>
                 <w:sz w:val="20"/>
                 <w:szCs w:val="20"/>
+                <w:highlight w:val="yellow"/>
               </w:rPr>
               <w:t xml:space="preserve">, entre la sumatoria realizada en el punto </w:t>
             </w:r>
@@ -7924,6 +8094,7 @@
                 <w:color w:val="212121"/>
                 <w:sz w:val="20"/>
                 <w:szCs w:val="20"/>
+                <w:highlight w:val="yellow"/>
               </w:rPr>
               <w:t>i</w:t>
             </w:r>
@@ -7933,6 +8104,7 @@
                 <w:color w:val="212121"/>
                 <w:sz w:val="20"/>
                 <w:szCs w:val="20"/>
+                <w:highlight w:val="yellow"/>
               </w:rPr>
               <w:t>.</w:t>
             </w:r>
@@ -7942,6 +8114,7 @@
                 <w:color w:val="212121"/>
                 <w:sz w:val="20"/>
                 <w:szCs w:val="20"/>
+                <w:highlight w:val="yellow"/>
               </w:rPr>
               <w:t xml:space="preserve"> Este paso no aplica para Avales. </w:t>
             </w:r>
@@ -7961,14 +8134,16 @@
                 <w:color w:val="212121"/>
                 <w:sz w:val="20"/>
                 <w:szCs w:val="20"/>
-              </w:rPr>
-            </w:pPr>
-            <w:r>
-              <w:rPr>
-                <w:rFonts w:ascii="Arial" w:hAnsi="Arial" w:cs="Arial"/>
-                <w:color w:val="212121"/>
-                <w:sz w:val="20"/>
-                <w:szCs w:val="20"/>
+                <w:highlight w:val="yellow"/>
+              </w:rPr>
+            </w:pPr>
+            <w:r>
+              <w:rPr>
+                <w:rFonts w:ascii="Arial" w:hAnsi="Arial" w:cs="Arial"/>
+                <w:color w:val="212121"/>
+                <w:sz w:val="20"/>
+                <w:szCs w:val="20"/>
+                <w:highlight w:val="yellow"/>
               </w:rPr>
               <w:t>Al valor obtenido en el punto B, restarle el resultado del punto C, con esto se obtiene el saldo a distribuir de la operación.</w:t>
             </w:r>
@@ -7988,14 +8163,16 @@
                 <w:color w:val="212121"/>
                 <w:sz w:val="20"/>
                 <w:szCs w:val="20"/>
-              </w:rPr>
-            </w:pPr>
-            <w:r>
-              <w:rPr>
-                <w:rFonts w:ascii="Arial" w:hAnsi="Arial" w:cs="Arial"/>
-                <w:color w:val="212121"/>
-                <w:sz w:val="20"/>
-                <w:szCs w:val="20"/>
+                <w:highlight w:val="yellow"/>
+              </w:rPr>
+            </w:pPr>
+            <w:r>
+              <w:rPr>
+                <w:rFonts w:ascii="Arial" w:hAnsi="Arial" w:cs="Arial"/>
+                <w:color w:val="212121"/>
+                <w:sz w:val="20"/>
+                <w:szCs w:val="20"/>
+                <w:highlight w:val="yellow"/>
               </w:rPr>
               <w:t xml:space="preserve">El resultado del punto </w:t>
             </w:r>
@@ -8005,6 +8182,7 @@
                 <w:color w:val="212121"/>
                 <w:sz w:val="20"/>
                 <w:szCs w:val="20"/>
+                <w:highlight w:val="yellow"/>
               </w:rPr>
               <w:t>j</w:t>
             </w:r>
@@ -8014,6 +8192,7 @@
                 <w:color w:val="212121"/>
                 <w:sz w:val="20"/>
                 <w:szCs w:val="20"/>
+                <w:highlight w:val="yellow"/>
               </w:rPr>
               <w:t xml:space="preserve"> debe multiplicarse por el </w:t>
             </w:r>
@@ -8023,6 +8202,7 @@
                 <w:color w:val="212121"/>
                 <w:sz w:val="20"/>
                 <w:szCs w:val="20"/>
+                <w:highlight w:val="yellow"/>
               </w:rPr>
               <w:t>resultado del punto k.</w:t>
             </w:r>
@@ -8042,14 +8222,16 @@
                 <w:color w:val="212121"/>
                 <w:sz w:val="20"/>
                 <w:szCs w:val="20"/>
-              </w:rPr>
-            </w:pPr>
-            <w:r>
-              <w:rPr>
-                <w:rFonts w:ascii="Arial" w:hAnsi="Arial" w:cs="Arial"/>
-                <w:color w:val="212121"/>
-                <w:sz w:val="20"/>
-                <w:szCs w:val="20"/>
+                <w:highlight w:val="yellow"/>
+              </w:rPr>
+            </w:pPr>
+            <w:r>
+              <w:rPr>
+                <w:rFonts w:ascii="Arial" w:hAnsi="Arial" w:cs="Arial"/>
+                <w:color w:val="212121"/>
+                <w:sz w:val="20"/>
+                <w:szCs w:val="20"/>
+                <w:highlight w:val="yellow"/>
               </w:rPr>
               <w:t>Realizar una sumatoria de todos los resultados obtenidos del punto anterior, manteniendo la agrupación por operación.</w:t>
             </w:r>
@@ -8069,14 +8251,16 @@
                 <w:color w:val="212121"/>
                 <w:sz w:val="20"/>
                 <w:szCs w:val="20"/>
-              </w:rPr>
-            </w:pPr>
-            <w:r>
-              <w:rPr>
-                <w:rFonts w:ascii="Arial" w:hAnsi="Arial" w:cs="Arial"/>
-                <w:color w:val="212121"/>
-                <w:sz w:val="20"/>
-                <w:szCs w:val="20"/>
+                <w:highlight w:val="yellow"/>
+              </w:rPr>
+            </w:pPr>
+            <w:r>
+              <w:rPr>
+                <w:rFonts w:ascii="Arial" w:hAnsi="Arial" w:cs="Arial"/>
+                <w:color w:val="212121"/>
+                <w:sz w:val="20"/>
+                <w:szCs w:val="20"/>
+                <w:highlight w:val="yellow"/>
               </w:rPr>
               <w:t xml:space="preserve">Aplicar una división entre cada uno de los montos obtenidos en el punto </w:t>
             </w:r>
@@ -8086,6 +8270,7 @@
                 <w:color w:val="212121"/>
                 <w:sz w:val="20"/>
                 <w:szCs w:val="20"/>
+                <w:highlight w:val="yellow"/>
               </w:rPr>
               <w:t>l</w:t>
             </w:r>
@@ -8095,6 +8280,7 @@
                 <w:color w:val="212121"/>
                 <w:sz w:val="20"/>
                 <w:szCs w:val="20"/>
+                <w:highlight w:val="yellow"/>
               </w:rPr>
               <w:t xml:space="preserve"> y la sumatoria establecida en el punto </w:t>
             </w:r>
@@ -8104,6 +8290,7 @@
                 <w:color w:val="212121"/>
                 <w:sz w:val="20"/>
                 <w:szCs w:val="20"/>
+                <w:highlight w:val="yellow"/>
               </w:rPr>
               <w:t>m</w:t>
             </w:r>
@@ -8113,6 +8300,7 @@
                 <w:color w:val="212121"/>
                 <w:sz w:val="20"/>
                 <w:szCs w:val="20"/>
+                <w:highlight w:val="yellow"/>
               </w:rPr>
               <w:t>. Cada uno de los resultados obtenidos se deben multiplicar por 100. Esta formulación da como resultado el porcentaje de responsabilidad de la relación.</w:t>
             </w:r>
@@ -8122,6 +8310,7 @@
                 <w:color w:val="212121"/>
                 <w:sz w:val="20"/>
                 <w:szCs w:val="20"/>
+                <w:highlight w:val="yellow"/>
               </w:rPr>
               <w:t xml:space="preserve"> Para garantías avales, se debe utilizar el mismo valor definido en Porcentaje Aceptación BCR de la ventana Relación a Garantía Aval de Garantías Operaciones.</w:t>
             </w:r>
@@ -8141,14 +8330,16 @@
                 <w:color w:val="212121"/>
                 <w:sz w:val="20"/>
                 <w:szCs w:val="20"/>
-              </w:rPr>
-            </w:pPr>
-            <w:r>
-              <w:rPr>
-                <w:rFonts w:ascii="Arial" w:hAnsi="Arial" w:cs="Arial"/>
-                <w:color w:val="212121"/>
-                <w:sz w:val="20"/>
-                <w:szCs w:val="20"/>
+                <w:highlight w:val="yellow"/>
+              </w:rPr>
+            </w:pPr>
+            <w:r>
+              <w:rPr>
+                <w:rFonts w:ascii="Arial" w:hAnsi="Arial" w:cs="Arial"/>
+                <w:color w:val="212121"/>
+                <w:sz w:val="20"/>
+                <w:szCs w:val="20"/>
+                <w:highlight w:val="yellow"/>
               </w:rPr>
               <w:t>Al sumar los porcentajes de responsabilidad de la garantía con sus operaciones asociadas, esto no puede superar 100.</w:t>
             </w:r>
@@ -8168,14 +8359,16 @@
                 <w:color w:val="212121"/>
                 <w:sz w:val="20"/>
                 <w:szCs w:val="20"/>
-              </w:rPr>
-            </w:pPr>
-            <w:r>
-              <w:rPr>
-                <w:rFonts w:ascii="Arial" w:hAnsi="Arial" w:cs="Arial"/>
-                <w:color w:val="212121"/>
-                <w:sz w:val="20"/>
-                <w:szCs w:val="20"/>
+                <w:highlight w:val="yellow"/>
+              </w:rPr>
+            </w:pPr>
+            <w:r>
+              <w:rPr>
+                <w:rFonts w:ascii="Arial" w:hAnsi="Arial" w:cs="Arial"/>
+                <w:color w:val="212121"/>
+                <w:sz w:val="20"/>
+                <w:szCs w:val="20"/>
+                <w:highlight w:val="yellow"/>
               </w:rPr>
               <w:lastRenderedPageBreak/>
               <w:t>Almacenar en la base de datos, para cada relación, el resultado</w:t>
@@ -8186,6 +8379,7 @@
                 <w:color w:val="212121"/>
                 <w:sz w:val="20"/>
                 <w:szCs w:val="20"/>
+                <w:highlight w:val="yellow"/>
               </w:rPr>
               <w:t xml:space="preserve"> del punto n</w:t>
             </w:r>
@@ -8195,6 +8389,7 @@
                 <w:color w:val="212121"/>
                 <w:sz w:val="20"/>
                 <w:szCs w:val="20"/>
+                <w:highlight w:val="yellow"/>
               </w:rPr>
               <w:t>, según corresponda, en el campo Porcentaje Responsabilidad SUGEF de las ventanas de relación en Garantías Operaciones, específicamente Relación a Garantía Valor, Relación a Garantía Real</w:t>
             </w:r>
@@ -8204,6 +8399,7 @@
                 <w:color w:val="212121"/>
                 <w:sz w:val="20"/>
                 <w:szCs w:val="20"/>
+                <w:highlight w:val="yellow"/>
               </w:rPr>
               <w:t xml:space="preserve">, Relación a Garantía Aval </w:t>
             </w:r>
@@ -8213,9 +8409,12 @@
                 <w:color w:val="212121"/>
                 <w:sz w:val="20"/>
                 <w:szCs w:val="20"/>
+                <w:highlight w:val="yellow"/>
               </w:rPr>
               <w:t>y Relación a Garantía Fideicomiso.</w:t>
             </w:r>
+            <w:bookmarkStart w:id="15" w:name="_GoBack"/>
+            <w:bookmarkEnd w:id="15"/>
           </w:p>
           <w:p>
             <w:pPr>
@@ -8491,7 +8690,7 @@
           <v:shape id="_x0000_i1025" type="#_x0000_t75" alt="Ejemplos base de acuerdo a lo establecido antes en los casos de uso." style="width:77.25pt;height:49.5pt" o:ole="">
             <v:imagedata r:id="rId11" o:title=""/>
           </v:shape>
-          <o:OLEObject Type="Embed" ProgID="Excel.Sheet.12" ShapeID="_x0000_i1025" DrawAspect="Icon" ObjectID="_1530530011" r:id="rId12"/>
+          <o:OLEObject Type="Embed" ProgID="Excel.Sheet.12" ShapeID="_x0000_i1025" DrawAspect="Icon" ObjectID="_1532416790" r:id="rId12"/>
         </w:object>
       </w:r>
     </w:p>
@@ -13237,7 +13436,7 @@
               <w:sz w:val="20"/>
               <w:szCs w:val="20"/>
             </w:rPr>
-            <w:t>7</w:t>
+            <w:t>12</w:t>
           </w:r>
           <w:r>
             <w:rPr>
@@ -13910,7 +14109,7 @@
   <w:abstractNum w:abstractNumId="4" w15:restartNumberingAfterBreak="0">
     <w:nsid w:val="271579F1"/>
     <w:multiLevelType w:val="hybridMultilevel"/>
-    <w:tmpl w:val="E7D0BD1C"/>
+    <w:tmpl w:val="6C243C2A"/>
     <w:lvl w:ilvl="0" w:tplc="140A000F">
       <w:start w:val="1"/>
       <w:numFmt w:val="decimal"/>
@@ -15690,7 +15889,7 @@
 </file>
 
 <file path=customXml/itemProps4.xml><?xml version="1.0" encoding="utf-8"?>
-<ds:datastoreItem xmlns:ds="http://schemas.openxmlformats.org/officeDocument/2006/customXml" ds:itemID="{AEB48710-1817-459C-AE77-0095CCDCC414}">
+<ds:datastoreItem xmlns:ds="http://schemas.openxmlformats.org/officeDocument/2006/customXml" ds:itemID="{FB4AA6A4-3281-4444-9E55-97669FEE2899}">
   <ds:schemaRefs>
     <ds:schemaRef ds:uri="http://schemas.openxmlformats.org/officeDocument/2006/bibliography"/>
   </ds:schemaRefs>

</xml_diff>